<commit_message>
GamePad (XDK) updated with trusted user property
</commit_message>
<xml_diff>
--- a/XDKSamples/System/Gamepad/Readme.docx
+++ b/XDKSamples/System/Gamepad/Readme.docx
@@ -29,7 +29,21 @@
         <w:rPr>
           <w:i/>
         </w:rPr>
-        <w:t xml:space="preserve">November 2015 </w:t>
+        <w:t>November 201</w:t>
+      </w:r>
+      <w:r>
+        <w:rPr>
+          <w:i/>
+        </w:rPr>
+        <w:t>5</w:t>
+      </w:r>
+      <w:bookmarkStart w:id="0" w:name="_GoBack"/>
+      <w:bookmarkEnd w:id="0"/>
+      <w:r>
+        <w:rPr>
+          <w:i/>
+        </w:rPr>
+        <w:t xml:space="preserve"> </w:t>
       </w:r>
       <w:r>
         <w:rPr>
@@ -212,8 +226,8 @@
       <w:pPr>
         <w:pStyle w:val="Heading1"/>
       </w:pPr>
-      <w:bookmarkStart w:id="0" w:name="ID2EMD"/>
-      <w:bookmarkEnd w:id="0"/>
+      <w:bookmarkStart w:id="1" w:name="ID2EMD"/>
+      <w:bookmarkEnd w:id="1"/>
       <w:r>
         <w:t>Update history</w:t>
       </w:r>
@@ -229,10 +243,13 @@
         <w:t xml:space="preserve"> 2016</w:t>
       </w:r>
     </w:p>
+    <w:p/>
     <w:p>
-      <w:bookmarkStart w:id="1" w:name="_GoBack"/>
-      <w:bookmarkEnd w:id="1"/>
+      <w:r>
+        <w:t>Added IsTrusted support April 2018</w:t>
+      </w:r>
     </w:p>
+    <w:p/>
     <w:sectPr>
       <w:headerReference w:type="even" r:id="rId9"/>
       <w:headerReference w:type="default" r:id="rId10"/>
@@ -3062,6 +3079,7 @@
     <w:lsdException w:name="HTML Sample" w:semiHidden="1" w:unhideWhenUsed="1"/>
     <w:lsdException w:name="HTML Typewriter" w:semiHidden="1" w:unhideWhenUsed="1"/>
     <w:lsdException w:name="HTML Variable" w:semiHidden="1" w:unhideWhenUsed="1"/>
+    <w:lsdException w:name="Normal Table" w:semiHidden="1" w:unhideWhenUsed="1"/>
     <w:lsdException w:name="annotation subject" w:semiHidden="1" w:unhideWhenUsed="1"/>
     <w:lsdException w:name="No List" w:semiHidden="1" w:unhideWhenUsed="1"/>
     <w:lsdException w:name="Outline List 1" w:semiHidden="1" w:unhideWhenUsed="1"/>
@@ -3106,6 +3124,7 @@
     <w:lsdException w:name="Table Professional" w:semiHidden="1" w:unhideWhenUsed="1"/>
     <w:lsdException w:name="Table Subtle 1" w:semiHidden="1" w:unhideWhenUsed="1"/>
     <w:lsdException w:name="Table Subtle 2" w:semiHidden="1" w:unhideWhenUsed="1"/>
+    <w:lsdException w:name="Table Web 1" w:semiHidden="1" w:unhideWhenUsed="1"/>
     <w:lsdException w:name="Table Web 2" w:semiHidden="1" w:unhideWhenUsed="1"/>
     <w:lsdException w:name="Table Web 3" w:semiHidden="1" w:unhideWhenUsed="1"/>
     <w:lsdException w:name="Balloon Text" w:semiHidden="1" w:unhideWhenUsed="1"/>

</xml_diff>